<commit_message>
5.4.0 ( Improve log in,  Sign up)
</commit_message>
<xml_diff>
--- a/Code logs.docx
+++ b/Code logs.docx
@@ -1330,13 +1330,62 @@
           <w:szCs w:val="18"/>
         </w:rPr>
       </w:pPr>
-      <w:r>
-        <w:rPr>
-          <w:sz w:val="18"/>
-          <w:szCs w:val="18"/>
-        </w:rPr>
-        <w:lastRenderedPageBreak/>
-        <w:t>https://www.youtube.com/watch?v=xqtem37z4Tk</w:t>
+      <w:hyperlink r:id="rId28" w:history="1">
+        <w:r>
+          <w:rPr>
+            <w:rStyle w:val="Lienhypertexte"/>
+            <w:sz w:val="18"/>
+            <w:szCs w:val="18"/>
+          </w:rPr>
+          <w:t>https://www.youtube.com/watch?v=xqtem37z4Tk</w:t>
+        </w:r>
+      </w:hyperlink>
+    </w:p>
+    <w:p>
+      <w:pPr>
+        <w:rPr>
+          <w:sz w:val="18"/>
+          <w:szCs w:val="18"/>
+        </w:rPr>
+      </w:pPr>
+    </w:p>
+    <w:p>
+      <w:pPr>
+        <w:rPr>
+          <w:sz w:val="18"/>
+          <w:szCs w:val="18"/>
+        </w:rPr>
+      </w:pPr>
+      <w:proofErr w:type="gramStart"/>
+      <w:r>
+        <w:rPr>
+          <w:sz w:val="18"/>
+          <w:szCs w:val="18"/>
+        </w:rPr>
+        <w:t>verify</w:t>
+      </w:r>
+      <w:proofErr w:type="gramEnd"/>
+      <w:r>
+        <w:rPr>
+          <w:sz w:val="18"/>
+          <w:szCs w:val="18"/>
+        </w:rPr>
+        <w:t xml:space="preserve"> email : </w:t>
+      </w:r>
+    </w:p>
+    <w:p>
+      <w:pPr>
+        <w:rPr>
+          <w:sz w:val="18"/>
+          <w:szCs w:val="18"/>
+        </w:rPr>
+      </w:pPr>
+      <w:r>
+        <w:rPr>
+          <w:sz w:val="18"/>
+          <w:szCs w:val="18"/>
+        </w:rPr>
+        <w:t>https://www.youtube.com/watch?v=2r-8xXXgpfU</w:t>
       </w:r>
     </w:p>
     <w:p>

</xml_diff>

<commit_message>
5.5 (API new )
</commit_message>
<xml_diff>
--- a/Code logs.docx
+++ b/Code logs.docx
@@ -24,15 +24,7 @@
     <w:p/>
     <w:p>
       <w:r>
-        <w:t xml:space="preserve">Pour, reussir a eteindre le son qui est de base sur mon application j’ai </w:t>
-      </w:r>
-      <w:proofErr w:type="gramStart"/>
-      <w:r>
-        <w:t>envisager</w:t>
-      </w:r>
-      <w:proofErr w:type="gramEnd"/>
-      <w:r>
-        <w:t xml:space="preserve"> plusieurs possibilité qui n’ont pas forcement fonctionner, j’ai demande a ChatGpt de m’aider à regler ce souci et finalement j’ai pu le faire avec le code final pour seulement la musique qui est en fond pour l’activité principal.</w:t>
+        <w:t>Pour, reussir a eteindre le son qui est de base sur mon application j’ai envisager plusieurs possibilité qui n’ont pas forcement fonctionner, j’ai demande a ChatGpt de m’aider à regler ce souci et finalement j’ai pu le faire avec le code final pour seulement la musique qui est en fond pour l’activité principal.</w:t>
       </w:r>
     </w:p>
     <w:p>
@@ -88,16 +80,11 @@
         <w:t xml:space="preserve"> est pressé</w:t>
       </w:r>
       <w:r>
-        <w:t xml:space="preserve">, pour la </w:t>
-      </w:r>
-      <w:proofErr w:type="gramStart"/>
-      <w:r>
-        <w:t xml:space="preserve">musique </w:t>
+        <w:t xml:space="preserve">, pour la musique </w:t>
       </w:r>
       <w:r>
         <w:t>.</w:t>
       </w:r>
-      <w:proofErr w:type="gramEnd"/>
     </w:p>
     <w:p>
       <w:r>
@@ -186,15 +173,7 @@
     </w:p>
     <w:p>
       <w:r>
-        <w:t xml:space="preserve">Ça na fonctionnait pas mais apres plusieurs essaie, cela </w:t>
-      </w:r>
-      <w:proofErr w:type="gramStart"/>
-      <w:r>
-        <w:t>a</w:t>
-      </w:r>
-      <w:proofErr w:type="gramEnd"/>
-      <w:r>
-        <w:t xml:space="preserve"> fonctionner grace a ce code : </w:t>
+        <w:t xml:space="preserve">Ça na fonctionnait pas mais apres plusieurs essaie, cela a fonctionner grace a ce code : </w:t>
       </w:r>
     </w:p>
     <w:p>
@@ -1073,6 +1052,66 @@
           <w:noProof/>
         </w:rPr>
       </w:pPr>
+      <w:r>
+        <w:rPr>
+          <w:noProof/>
+        </w:rPr>
+        <w:t>Requete API</w:t>
+      </w:r>
+    </w:p>
+    <w:p>
+      <w:pPr>
+        <w:rPr>
+          <w:noProof/>
+        </w:rPr>
+      </w:pPr>
+      <w:r>
+        <w:rPr>
+          <w:noProof/>
+        </w:rPr>
+        <w:drawing>
+          <wp:inline distT="0" distB="0" distL="0" distR="0" wp14:anchorId="6B7CFA6F" wp14:editId="36B5961D">
+            <wp:extent cx="2584938" cy="2169217"/>
+            <wp:effectExtent l="0" t="0" r="0" b="0"/>
+            <wp:docPr id="19" name="Image 19" descr="Une image contenant texte&#10;&#10;Description générée automatiquement"/>
+            <wp:cNvGraphicFramePr>
+              <a:graphicFrameLocks xmlns:a="http://schemas.openxmlformats.org/drawingml/2006/main" noChangeAspect="1"/>
+            </wp:cNvGraphicFramePr>
+            <a:graphic xmlns:a="http://schemas.openxmlformats.org/drawingml/2006/main">
+              <a:graphicData uri="http://schemas.openxmlformats.org/drawingml/2006/picture">
+                <pic:pic xmlns:pic="http://schemas.openxmlformats.org/drawingml/2006/picture">
+                  <pic:nvPicPr>
+                    <pic:cNvPr id="19" name="Image 19" descr="Une image contenant texte&#10;&#10;Description générée automatiquement"/>
+                    <pic:cNvPicPr/>
+                  </pic:nvPicPr>
+                  <pic:blipFill>
+                    <a:blip r:embed="rId24"/>
+                    <a:stretch>
+                      <a:fillRect/>
+                    </a:stretch>
+                  </pic:blipFill>
+                  <pic:spPr>
+                    <a:xfrm>
+                      <a:off x="0" y="0"/>
+                      <a:ext cx="2590356" cy="2173764"/>
+                    </a:xfrm>
+                    <a:prstGeom prst="rect">
+                      <a:avLst/>
+                    </a:prstGeom>
+                  </pic:spPr>
+                </pic:pic>
+              </a:graphicData>
+            </a:graphic>
+          </wp:inline>
+        </w:drawing>
+      </w:r>
+    </w:p>
+    <w:p>
+      <w:pPr>
+        <w:rPr>
+          <w:noProof/>
+        </w:rPr>
+      </w:pPr>
     </w:p>
     <w:p>
       <w:pPr>
@@ -1119,7 +1158,7 @@
           <w:szCs w:val="18"/>
         </w:rPr>
       </w:pPr>
-      <w:hyperlink r:id="rId24" w:anchor=":~:text=Open%20Android%20Studio%2C%20and%20click,Language%20to%20Java%20or%20Kotlin" w:history="1">
+      <w:hyperlink r:id="rId25" w:anchor=":~:text=Open%20Android%20Studio%2C%20and%20click,Language%20to%20Java%20or%20Kotlin" w:history="1">
         <w:r>
           <w:rPr>
             <w:rStyle w:val="Lienhypertexte"/>
@@ -1137,7 +1176,7 @@
           <w:szCs w:val="18"/>
         </w:rPr>
       </w:pPr>
-      <w:hyperlink r:id="rId25" w:history="1">
+      <w:hyperlink r:id="rId26" w:history="1">
         <w:r>
           <w:rPr>
             <w:rStyle w:val="Lienhypertexte"/>
@@ -1189,7 +1228,7 @@
           <w:lang w:val="en-US"/>
         </w:rPr>
       </w:pPr>
-      <w:hyperlink r:id="rId26" w:anchor="java" w:history="1">
+      <w:hyperlink r:id="rId27" w:anchor="java" w:history="1">
         <w:r>
           <w:rPr>
             <w:rStyle w:val="Lienhypertexte"/>
@@ -1243,7 +1282,7 @@
           <w:lang w:val="en-US"/>
         </w:rPr>
       </w:pPr>
-      <w:hyperlink r:id="rId27" w:history="1">
+      <w:hyperlink r:id="rId28" w:history="1">
         <w:r>
           <w:rPr>
             <w:rStyle w:val="Lienhypertexte"/>
@@ -1330,7 +1369,7 @@
           <w:szCs w:val="18"/>
         </w:rPr>
       </w:pPr>
-      <w:hyperlink r:id="rId28" w:history="1">
+      <w:hyperlink r:id="rId29" w:history="1">
         <w:r>
           <w:rPr>
             <w:rStyle w:val="Lienhypertexte"/>
@@ -1354,36 +1393,31 @@
         <w:rPr>
           <w:sz w:val="18"/>
           <w:szCs w:val="18"/>
-        </w:rPr>
-      </w:pPr>
-      <w:proofErr w:type="gramStart"/>
-      <w:r>
-        <w:rPr>
-          <w:sz w:val="18"/>
-          <w:szCs w:val="18"/>
-        </w:rPr>
-        <w:t>verify</w:t>
-      </w:r>
-      <w:proofErr w:type="gramEnd"/>
-      <w:r>
-        <w:rPr>
-          <w:sz w:val="18"/>
-          <w:szCs w:val="18"/>
-        </w:rPr>
-        <w:t xml:space="preserve"> email : </w:t>
-      </w:r>
-    </w:p>
-    <w:p>
-      <w:pPr>
-        <w:rPr>
-          <w:sz w:val="18"/>
-          <w:szCs w:val="18"/>
-        </w:rPr>
-      </w:pPr>
-      <w:r>
-        <w:rPr>
-          <w:sz w:val="18"/>
-          <w:szCs w:val="18"/>
+          <w:lang w:val="en-US"/>
+        </w:rPr>
+      </w:pPr>
+      <w:r>
+        <w:rPr>
+          <w:sz w:val="18"/>
+          <w:szCs w:val="18"/>
+          <w:lang w:val="en-US"/>
+        </w:rPr>
+        <w:t xml:space="preserve">verify email : </w:t>
+      </w:r>
+    </w:p>
+    <w:p>
+      <w:pPr>
+        <w:rPr>
+          <w:sz w:val="18"/>
+          <w:szCs w:val="18"/>
+          <w:lang w:val="en-US"/>
+        </w:rPr>
+      </w:pPr>
+      <w:r>
+        <w:rPr>
+          <w:sz w:val="18"/>
+          <w:szCs w:val="18"/>
+          <w:lang w:val="en-US"/>
         </w:rPr>
         <w:t>https://www.youtube.com/watch?v=2r-8xXXgpfU</w:t>
       </w:r>
@@ -1392,6 +1426,7 @@
       <w:pPr>
         <w:rPr>
           <w:noProof/>
+          <w:lang w:val="en-US"/>
         </w:rPr>
       </w:pPr>
     </w:p>

</xml_diff>

<commit_message>
mode dark map+ Form UX Claudiu
</commit_message>
<xml_diff>
--- a/Code logs.docx
+++ b/Code logs.docx
@@ -24,15 +24,7 @@
     <w:p/>
     <w:p>
       <w:r>
-        <w:t xml:space="preserve">Pour, reussir a eteindre le son qui est de base sur mon application j’ai </w:t>
-      </w:r>
-      <w:proofErr w:type="gramStart"/>
-      <w:r>
-        <w:t>envisager</w:t>
-      </w:r>
-      <w:proofErr w:type="gramEnd"/>
-      <w:r>
-        <w:t xml:space="preserve"> plusieurs possibilité qui n’ont pas forcement fonctionner, j’ai demande a ChatGpt de m’aider à regler ce souci et finalement j’ai pu le faire avec le code final pour seulement la musique qui est en fond pour l’activité principal.</w:t>
+        <w:t>Pour, reussir a eteindre le son qui est de base sur mon application j’ai envisager plusieurs possibilité qui n’ont pas forcement fonctionner, j’ai demande a ChatGpt de m’aider à regler ce souci et finalement j’ai pu le faire avec le code final pour seulement la musique qui est en fond pour l’activité principal.</w:t>
       </w:r>
     </w:p>
     <w:p>
@@ -88,16 +80,11 @@
         <w:t xml:space="preserve"> est pressé</w:t>
       </w:r>
       <w:r>
-        <w:t xml:space="preserve">, pour la </w:t>
-      </w:r>
-      <w:proofErr w:type="gramStart"/>
-      <w:r>
-        <w:t xml:space="preserve">musique </w:t>
+        <w:t xml:space="preserve">, pour la musique </w:t>
       </w:r>
       <w:r>
         <w:t>.</w:t>
       </w:r>
-      <w:proofErr w:type="gramEnd"/>
     </w:p>
     <w:p>
       <w:r>
@@ -186,15 +173,7 @@
     </w:p>
     <w:p>
       <w:r>
-        <w:t xml:space="preserve">Ça na fonctionnait pas mais apres plusieurs essaie, cela </w:t>
-      </w:r>
-      <w:proofErr w:type="gramStart"/>
-      <w:r>
-        <w:t>a</w:t>
-      </w:r>
-      <w:proofErr w:type="gramEnd"/>
-      <w:r>
-        <w:t xml:space="preserve"> fonctionner grace a ce code : </w:t>
+        <w:t xml:space="preserve">Ça na fonctionnait pas mais apres plusieurs essaie, cela a fonctionner grace a ce code : </w:t>
       </w:r>
     </w:p>
     <w:p>
@@ -1789,6 +1768,19 @@
           <w:noProof/>
         </w:rPr>
       </w:pPr>
+      <w:r>
+        <w:rPr>
+          <w:noProof/>
+        </w:rPr>
+        <w:br w:type="page"/>
+      </w:r>
+    </w:p>
+    <w:p>
+      <w:pPr>
+        <w:rPr>
+          <w:noProof/>
+        </w:rPr>
+      </w:pPr>
     </w:p>
     <w:p>
       <w:pPr>
@@ -2122,6 +2114,36 @@
           <w:lang w:val="en-US"/>
         </w:rPr>
       </w:pPr>
+    </w:p>
+    <w:p>
+      <w:pPr>
+        <w:rPr>
+          <w:noProof/>
+          <w:lang w:val="en-US"/>
+        </w:rPr>
+      </w:pPr>
+      <w:r>
+        <w:rPr>
+          <w:noProof/>
+          <w:lang w:val="en-US"/>
+        </w:rPr>
+        <w:t>map dark</w:t>
+      </w:r>
+    </w:p>
+    <w:p>
+      <w:pPr>
+        <w:rPr>
+          <w:noProof/>
+          <w:lang w:val="en-US"/>
+        </w:rPr>
+      </w:pPr>
+      <w:r>
+        <w:rPr>
+          <w:noProof/>
+          <w:lang w:val="en-US"/>
+        </w:rPr>
+        <w:t>https://stackoverflow.com/questions/39191867/night-mode-for-google-maps</w:t>
+      </w:r>
     </w:p>
     <w:sectPr>
       <w:pgSz w:w="11906" w:h="16838"/>

</xml_diff>

<commit_message>
petit ux des familles
</commit_message>
<xml_diff>
--- a/Code logs.docx
+++ b/Code logs.docx
@@ -2137,12 +2137,53 @@
           <w:lang w:val="en-US"/>
         </w:rPr>
       </w:pPr>
-      <w:r>
+      <w:hyperlink r:id="rId41" w:history="1">
+        <w:r>
+          <w:rPr>
+            <w:rStyle w:val="Lienhypertexte"/>
+            <w:noProof/>
+            <w:lang w:val="en-US"/>
+          </w:rPr>
+          <w:t>https://stackoverflow.com/questions/39191867/night-mode-for-google-maps</w:t>
+        </w:r>
+      </w:hyperlink>
+    </w:p>
+    <w:p>
+      <w:pPr>
         <w:rPr>
           <w:noProof/>
           <w:lang w:val="en-US"/>
         </w:rPr>
-        <w:t>https://stackoverflow.com/questions/39191867/night-mode-for-google-maps</w:t>
+      </w:pPr>
+    </w:p>
+    <w:p>
+      <w:pPr>
+        <w:rPr>
+          <w:noProof/>
+          <w:lang w:val="en-US"/>
+        </w:rPr>
+      </w:pPr>
+      <w:r>
+        <w:rPr>
+          <w:noProof/>
+          <w:lang w:val="en-US"/>
+        </w:rPr>
+        <w:t>audio 20x</w:t>
+      </w:r>
+    </w:p>
+    <w:p>
+      <w:pPr>
+        <w:rPr>
+          <w:noProof/>
+          <w:lang w:val="en-US"/>
+        </w:rPr>
+      </w:pPr>
+      <w:r>
+        <w:rPr>
+          <w:noProof/>
+          <w:lang w:val="en-US"/>
+        </w:rPr>
+        <w:t>https://audio-joiner.com/</w:t>
       </w:r>
     </w:p>
     <w:sectPr>

</xml_diff>

<commit_message>
save data claudiu end
</commit_message>
<xml_diff>
--- a/Code logs.docx
+++ b/Code logs.docx
@@ -24,7 +24,15 @@
     <w:p/>
     <w:p>
       <w:r>
-        <w:t>Pour, reussir a eteindre le son qui est de base sur mon application j’ai envisager plusieurs possibilité qui n’ont pas forcement fonctionner, j’ai demande a ChatGpt de m’aider à regler ce souci et finalement j’ai pu le faire avec le code final pour seulement la musique qui est en fond pour l’activité principal.</w:t>
+        <w:t xml:space="preserve">Pour, reussir a eteindre le son qui est de base sur mon application j’ai </w:t>
+      </w:r>
+      <w:proofErr w:type="gramStart"/>
+      <w:r>
+        <w:t>envisager</w:t>
+      </w:r>
+      <w:proofErr w:type="gramEnd"/>
+      <w:r>
+        <w:t xml:space="preserve"> plusieurs possibilité qui n’ont pas forcement fonctionner, j’ai demande a ChatGpt de m’aider à regler ce souci et finalement j’ai pu le faire avec le code final pour seulement la musique qui est en fond pour l’activité principal.</w:t>
       </w:r>
     </w:p>
     <w:p>
@@ -80,11 +88,16 @@
         <w:t xml:space="preserve"> est pressé</w:t>
       </w:r>
       <w:r>
-        <w:t xml:space="preserve">, pour la musique </w:t>
+        <w:t xml:space="preserve">, pour la </w:t>
+      </w:r>
+      <w:proofErr w:type="gramStart"/>
+      <w:r>
+        <w:t xml:space="preserve">musique </w:t>
       </w:r>
       <w:r>
         <w:t>.</w:t>
       </w:r>
+      <w:proofErr w:type="gramEnd"/>
     </w:p>
     <w:p>
       <w:r>
@@ -173,7 +186,15 @@
     </w:p>
     <w:p>
       <w:r>
-        <w:t xml:space="preserve">Ça na fonctionnait pas mais apres plusieurs essaie, cela a fonctionner grace a ce code : </w:t>
+        <w:t xml:space="preserve">Ça na fonctionnait pas mais apres plusieurs essaie, cela </w:t>
+      </w:r>
+      <w:proofErr w:type="gramStart"/>
+      <w:r>
+        <w:t>a</w:t>
+      </w:r>
+      <w:proofErr w:type="gramEnd"/>
+      <w:r>
+        <w:t xml:space="preserve"> fonctionner grace a ce code : </w:t>
       </w:r>
     </w:p>
     <w:p>
@@ -1761,17 +1782,151 @@
           <w:noProof/>
         </w:rPr>
       </w:pPr>
-    </w:p>
-    <w:p>
-      <w:pPr>
-        <w:rPr>
-          <w:noProof/>
-        </w:rPr>
-      </w:pPr>
-      <w:r>
-        <w:rPr>
-          <w:noProof/>
-        </w:rPr>
+      <w:r>
+        <w:rPr>
+          <w:noProof/>
+        </w:rPr>
+        <w:t>Choisir le spinner comme valeur dans la bdd</w:t>
+      </w:r>
+    </w:p>
+    <w:p>
+      <w:pPr>
+        <w:rPr>
+          <w:noProof/>
+        </w:rPr>
+      </w:pPr>
+      <w:r>
+        <w:rPr>
+          <w:noProof/>
+        </w:rPr>
+        <w:drawing>
+          <wp:inline distT="0" distB="0" distL="0" distR="0" wp14:anchorId="464514AC" wp14:editId="73FF29CE">
+            <wp:extent cx="3312289" cy="2491154"/>
+            <wp:effectExtent l="0" t="0" r="0" b="0"/>
+            <wp:docPr id="68318499" name="Image 1" descr="Une image contenant texte&#10;&#10;Description générée automatiquement"/>
+            <wp:cNvGraphicFramePr>
+              <a:graphicFrameLocks xmlns:a="http://schemas.openxmlformats.org/drawingml/2006/main" noChangeAspect="1"/>
+            </wp:cNvGraphicFramePr>
+            <a:graphic xmlns:a="http://schemas.openxmlformats.org/drawingml/2006/main">
+              <a:graphicData uri="http://schemas.openxmlformats.org/drawingml/2006/picture">
+                <pic:pic xmlns:pic="http://schemas.openxmlformats.org/drawingml/2006/picture">
+                  <pic:nvPicPr>
+                    <pic:cNvPr id="68318499" name="Image 1" descr="Une image contenant texte&#10;&#10;Description générée automatiquement"/>
+                    <pic:cNvPicPr/>
+                  </pic:nvPicPr>
+                  <pic:blipFill>
+                    <a:blip r:embed="rId36"/>
+                    <a:stretch>
+                      <a:fillRect/>
+                    </a:stretch>
+                  </pic:blipFill>
+                  <pic:spPr>
+                    <a:xfrm>
+                      <a:off x="0" y="0"/>
+                      <a:ext cx="3319453" cy="2496542"/>
+                    </a:xfrm>
+                    <a:prstGeom prst="rect">
+                      <a:avLst/>
+                    </a:prstGeom>
+                  </pic:spPr>
+                </pic:pic>
+              </a:graphicData>
+            </a:graphic>
+          </wp:inline>
+        </w:drawing>
+      </w:r>
+    </w:p>
+    <w:p>
+      <w:pPr>
+        <w:rPr>
+          <w:noProof/>
+        </w:rPr>
+      </w:pPr>
+      <w:r>
+        <w:rPr>
+          <w:noProof/>
+        </w:rPr>
+        <w:t>La bonne reponse :</w:t>
+      </w:r>
+    </w:p>
+    <w:p>
+      <w:pPr>
+        <w:rPr>
+          <w:noProof/>
+        </w:rPr>
+      </w:pPr>
+      <w:r>
+        <w:rPr>
+          <w:noProof/>
+        </w:rPr>
+        <w:t xml:space="preserve"> </w:t>
+      </w:r>
+      <w:r>
+        <w:rPr>
+          <w:noProof/>
+        </w:rPr>
+        <w:drawing>
+          <wp:inline distT="0" distB="0" distL="0" distR="0" wp14:anchorId="5B1EA3D2" wp14:editId="7F2FC38B">
+            <wp:extent cx="3630909" cy="2198077"/>
+            <wp:effectExtent l="0" t="0" r="0" b="0"/>
+            <wp:docPr id="36408809" name="Image 1"/>
+            <wp:cNvGraphicFramePr>
+              <a:graphicFrameLocks xmlns:a="http://schemas.openxmlformats.org/drawingml/2006/main" noChangeAspect="1"/>
+            </wp:cNvGraphicFramePr>
+            <a:graphic xmlns:a="http://schemas.openxmlformats.org/drawingml/2006/main">
+              <a:graphicData uri="http://schemas.openxmlformats.org/drawingml/2006/picture">
+                <pic:pic xmlns:pic="http://schemas.openxmlformats.org/drawingml/2006/picture">
+                  <pic:nvPicPr>
+                    <pic:cNvPr id="36408809" name=""/>
+                    <pic:cNvPicPr/>
+                  </pic:nvPicPr>
+                  <pic:blipFill>
+                    <a:blip r:embed="rId37"/>
+                    <a:stretch>
+                      <a:fillRect/>
+                    </a:stretch>
+                  </pic:blipFill>
+                  <pic:spPr>
+                    <a:xfrm>
+                      <a:off x="0" y="0"/>
+                      <a:ext cx="3650273" cy="2209800"/>
+                    </a:xfrm>
+                    <a:prstGeom prst="rect">
+                      <a:avLst/>
+                    </a:prstGeom>
+                  </pic:spPr>
+                </pic:pic>
+              </a:graphicData>
+            </a:graphic>
+          </wp:inline>
+        </w:drawing>
+      </w:r>
+    </w:p>
+    <w:p>
+      <w:pPr>
+        <w:rPr>
+          <w:noProof/>
+        </w:rPr>
+      </w:pPr>
+    </w:p>
+    <w:p>
+      <w:pPr>
+        <w:rPr>
+          <w:noProof/>
+        </w:rPr>
+      </w:pPr>
+    </w:p>
+    <w:p>
+      <w:pPr>
+        <w:rPr>
+          <w:noProof/>
+        </w:rPr>
+      </w:pPr>
+      <w:r>
+        <w:rPr>
+          <w:noProof/>
+        </w:rPr>
+        <w:lastRenderedPageBreak/>
         <w:br w:type="page"/>
       </w:r>
     </w:p>
@@ -1827,7 +1982,7 @@
           <w:szCs w:val="18"/>
         </w:rPr>
       </w:pPr>
-      <w:hyperlink r:id="rId36" w:anchor=":~:text=Open%20Android%20Studio%2C%20and%20click,Language%20to%20Java%20or%20Kotlin" w:history="1">
+      <w:hyperlink r:id="rId38" w:anchor=":~:text=Open%20Android%20Studio%2C%20and%20click,Language%20to%20Java%20or%20Kotlin" w:history="1">
         <w:r>
           <w:rPr>
             <w:rStyle w:val="Lienhypertexte"/>
@@ -1845,7 +2000,7 @@
           <w:szCs w:val="18"/>
         </w:rPr>
       </w:pPr>
-      <w:hyperlink r:id="rId37" w:history="1">
+      <w:hyperlink r:id="rId39" w:history="1">
         <w:r>
           <w:rPr>
             <w:rStyle w:val="Lienhypertexte"/>
@@ -1897,7 +2052,7 @@
           <w:lang w:val="en-US"/>
         </w:rPr>
       </w:pPr>
-      <w:hyperlink r:id="rId38" w:anchor="java" w:history="1">
+      <w:hyperlink r:id="rId40" w:anchor="java" w:history="1">
         <w:r>
           <w:rPr>
             <w:rStyle w:val="Lienhypertexte"/>
@@ -1951,7 +2106,7 @@
           <w:lang w:val="en-US"/>
         </w:rPr>
       </w:pPr>
-      <w:hyperlink r:id="rId39" w:history="1">
+      <w:hyperlink r:id="rId41" w:history="1">
         <w:r>
           <w:rPr>
             <w:rStyle w:val="Lienhypertexte"/>
@@ -2038,7 +2193,7 @@
           <w:szCs w:val="18"/>
         </w:rPr>
       </w:pPr>
-      <w:hyperlink r:id="rId40" w:history="1">
+      <w:hyperlink r:id="rId42" w:history="1">
         <w:r>
           <w:rPr>
             <w:rStyle w:val="Lienhypertexte"/>
@@ -2137,7 +2292,7 @@
           <w:lang w:val="en-US"/>
         </w:rPr>
       </w:pPr>
-      <w:hyperlink r:id="rId41" w:history="1">
+      <w:hyperlink r:id="rId43" w:history="1">
         <w:r>
           <w:rPr>
             <w:rStyle w:val="Lienhypertexte"/>

</xml_diff>

<commit_message>
details house home timer, put only numbers fields
</commit_message>
<xml_diff>
--- a/Code logs.docx
+++ b/Code logs.docx
@@ -24,15 +24,7 @@
     <w:p/>
     <w:p>
       <w:r>
-        <w:t xml:space="preserve">Pour, reussir a eteindre le son qui est de base sur mon application j’ai </w:t>
-      </w:r>
-      <w:proofErr w:type="gramStart"/>
-      <w:r>
-        <w:t>envisager</w:t>
-      </w:r>
-      <w:proofErr w:type="gramEnd"/>
-      <w:r>
-        <w:t xml:space="preserve"> plusieurs possibilité qui n’ont pas forcement fonctionner, j’ai demande a ChatGpt de m’aider à regler ce souci et finalement j’ai pu le faire avec le code final pour seulement la musique qui est en fond pour l’activité principal.</w:t>
+        <w:t>Pour, reussir a eteindre le son qui est de base sur mon application j’ai envisager plusieurs possibilité qui n’ont pas forcement fonctionner, j’ai demande a ChatGpt de m’aider à regler ce souci et finalement j’ai pu le faire avec le code final pour seulement la musique qui est en fond pour l’activité principal.</w:t>
       </w:r>
     </w:p>
     <w:p>
@@ -88,16 +80,11 @@
         <w:t xml:space="preserve"> est pressé</w:t>
       </w:r>
       <w:r>
-        <w:t xml:space="preserve">, pour la </w:t>
-      </w:r>
-      <w:proofErr w:type="gramStart"/>
-      <w:r>
-        <w:t xml:space="preserve">musique </w:t>
+        <w:t xml:space="preserve">, pour la musique </w:t>
       </w:r>
       <w:r>
         <w:t>.</w:t>
       </w:r>
-      <w:proofErr w:type="gramEnd"/>
     </w:p>
     <w:p>
       <w:r>
@@ -186,15 +173,7 @@
     </w:p>
     <w:p>
       <w:r>
-        <w:t xml:space="preserve">Ça na fonctionnait pas mais apres plusieurs essaie, cela </w:t>
-      </w:r>
-      <w:proofErr w:type="gramStart"/>
-      <w:r>
-        <w:t>a</w:t>
-      </w:r>
-      <w:proofErr w:type="gramEnd"/>
-      <w:r>
-        <w:t xml:space="preserve"> fonctionner grace a ce code : </w:t>
+        <w:t xml:space="preserve">Ça na fonctionnait pas mais apres plusieurs essaie, cela a fonctionner grace a ce code : </w:t>
       </w:r>
     </w:p>
     <w:p>
@@ -1926,8 +1905,61 @@
         <w:rPr>
           <w:noProof/>
         </w:rPr>
+        <w:br w:type="page"/>
+      </w:r>
+      <w:r>
+        <w:rPr>
+          <w:noProof/>
+        </w:rPr>
         <w:lastRenderedPageBreak/>
-        <w:br w:type="page"/>
+        <w:t>Number only</w:t>
+      </w:r>
+    </w:p>
+    <w:p>
+      <w:pPr>
+        <w:rPr>
+          <w:noProof/>
+        </w:rPr>
+      </w:pPr>
+      <w:r>
+        <w:rPr>
+          <w:noProof/>
+        </w:rPr>
+        <w:drawing>
+          <wp:inline distT="0" distB="0" distL="0" distR="0" wp14:anchorId="21808BEF" wp14:editId="71E146F8">
+            <wp:extent cx="3275428" cy="2696307"/>
+            <wp:effectExtent l="0" t="0" r="0" b="0"/>
+            <wp:docPr id="2109677551" name="Image 1"/>
+            <wp:cNvGraphicFramePr>
+              <a:graphicFrameLocks xmlns:a="http://schemas.openxmlformats.org/drawingml/2006/main" noChangeAspect="1"/>
+            </wp:cNvGraphicFramePr>
+            <a:graphic xmlns:a="http://schemas.openxmlformats.org/drawingml/2006/main">
+              <a:graphicData uri="http://schemas.openxmlformats.org/drawingml/2006/picture">
+                <pic:pic xmlns:pic="http://schemas.openxmlformats.org/drawingml/2006/picture">
+                  <pic:nvPicPr>
+                    <pic:cNvPr id="2109677551" name=""/>
+                    <pic:cNvPicPr/>
+                  </pic:nvPicPr>
+                  <pic:blipFill>
+                    <a:blip r:embed="rId38"/>
+                    <a:stretch>
+                      <a:fillRect/>
+                    </a:stretch>
+                  </pic:blipFill>
+                  <pic:spPr>
+                    <a:xfrm>
+                      <a:off x="0" y="0"/>
+                      <a:ext cx="3280246" cy="2700273"/>
+                    </a:xfrm>
+                    <a:prstGeom prst="rect">
+                      <a:avLst/>
+                    </a:prstGeom>
+                  </pic:spPr>
+                </pic:pic>
+              </a:graphicData>
+            </a:graphic>
+          </wp:inline>
+        </w:drawing>
       </w:r>
     </w:p>
     <w:p>
@@ -1982,7 +2014,7 @@
           <w:szCs w:val="18"/>
         </w:rPr>
       </w:pPr>
-      <w:hyperlink r:id="rId38" w:anchor=":~:text=Open%20Android%20Studio%2C%20and%20click,Language%20to%20Java%20or%20Kotlin" w:history="1">
+      <w:hyperlink r:id="rId39" w:anchor=":~:text=Open%20Android%20Studio%2C%20and%20click,Language%20to%20Java%20or%20Kotlin" w:history="1">
         <w:r>
           <w:rPr>
             <w:rStyle w:val="Lienhypertexte"/>
@@ -2000,7 +2032,7 @@
           <w:szCs w:val="18"/>
         </w:rPr>
       </w:pPr>
-      <w:hyperlink r:id="rId39" w:history="1">
+      <w:hyperlink r:id="rId40" w:history="1">
         <w:r>
           <w:rPr>
             <w:rStyle w:val="Lienhypertexte"/>
@@ -2052,7 +2084,7 @@
           <w:lang w:val="en-US"/>
         </w:rPr>
       </w:pPr>
-      <w:hyperlink r:id="rId40" w:anchor="java" w:history="1">
+      <w:hyperlink r:id="rId41" w:anchor="java" w:history="1">
         <w:r>
           <w:rPr>
             <w:rStyle w:val="Lienhypertexte"/>
@@ -2106,7 +2138,7 @@
           <w:lang w:val="en-US"/>
         </w:rPr>
       </w:pPr>
-      <w:hyperlink r:id="rId41" w:history="1">
+      <w:hyperlink r:id="rId42" w:history="1">
         <w:r>
           <w:rPr>
             <w:rStyle w:val="Lienhypertexte"/>
@@ -2193,7 +2225,7 @@
           <w:szCs w:val="18"/>
         </w:rPr>
       </w:pPr>
-      <w:hyperlink r:id="rId42" w:history="1">
+      <w:hyperlink r:id="rId43" w:history="1">
         <w:r>
           <w:rPr>
             <w:rStyle w:val="Lienhypertexte"/>
@@ -2292,7 +2324,7 @@
           <w:lang w:val="en-US"/>
         </w:rPr>
       </w:pPr>
-      <w:hyperlink r:id="rId43" w:history="1">
+      <w:hyperlink r:id="rId44" w:history="1">
         <w:r>
           <w:rPr>
             <w:rStyle w:val="Lienhypertexte"/>

</xml_diff>

<commit_message>
bt rigt left with anim
</commit_message>
<xml_diff>
--- a/Code logs.docx
+++ b/Code logs.docx
@@ -1975,10 +1975,81 @@
           <w:noProof/>
         </w:rPr>
       </w:pPr>
-    </w:p>
-    <w:p>
-      <w:pPr>
-        <w:jc w:val="center"/>
+      <w:r>
+        <w:rPr>
+          <w:noProof/>
+        </w:rPr>
+        <w:t>Animation :</w:t>
+      </w:r>
+    </w:p>
+    <w:p>
+      <w:pPr>
+        <w:rPr>
+          <w:noProof/>
+        </w:rPr>
+      </w:pPr>
+      <w:r>
+        <w:rPr>
+          <w:noProof/>
+        </w:rPr>
+        <w:t xml:space="preserve"> </w:t>
+      </w:r>
+      <w:r>
+        <w:rPr>
+          <w:noProof/>
+        </w:rPr>
+        <w:drawing>
+          <wp:inline distT="0" distB="0" distL="0" distR="0" wp14:anchorId="7382D9F4" wp14:editId="54F71500">
+            <wp:extent cx="3760080" cy="2637693"/>
+            <wp:effectExtent l="0" t="0" r="0" b="0"/>
+            <wp:docPr id="2021414237" name="Image 1" descr="Une image contenant texte, capture d’écran, écran, noir&#10;&#10;Description générée automatiquement"/>
+            <wp:cNvGraphicFramePr>
+              <a:graphicFrameLocks xmlns:a="http://schemas.openxmlformats.org/drawingml/2006/main" noChangeAspect="1"/>
+            </wp:cNvGraphicFramePr>
+            <a:graphic xmlns:a="http://schemas.openxmlformats.org/drawingml/2006/main">
+              <a:graphicData uri="http://schemas.openxmlformats.org/drawingml/2006/picture">
+                <pic:pic xmlns:pic="http://schemas.openxmlformats.org/drawingml/2006/picture">
+                  <pic:nvPicPr>
+                    <pic:cNvPr id="2021414237" name="Image 1" descr="Une image contenant texte, capture d’écran, écran, noir&#10;&#10;Description générée automatiquement"/>
+                    <pic:cNvPicPr/>
+                  </pic:nvPicPr>
+                  <pic:blipFill>
+                    <a:blip r:embed="rId39"/>
+                    <a:stretch>
+                      <a:fillRect/>
+                    </a:stretch>
+                  </pic:blipFill>
+                  <pic:spPr>
+                    <a:xfrm>
+                      <a:off x="0" y="0"/>
+                      <a:ext cx="3780509" cy="2652024"/>
+                    </a:xfrm>
+                    <a:prstGeom prst="rect">
+                      <a:avLst/>
+                    </a:prstGeom>
+                  </pic:spPr>
+                </pic:pic>
+              </a:graphicData>
+            </a:graphic>
+          </wp:inline>
+        </w:drawing>
+      </w:r>
+    </w:p>
+    <w:p>
+      <w:pPr>
+        <w:rPr>
+          <w:noProof/>
+        </w:rPr>
+      </w:pPr>
+      <w:r>
+        <w:rPr>
+          <w:noProof/>
+        </w:rPr>
+        <w:br w:type="page"/>
+      </w:r>
+    </w:p>
+    <w:p>
+      <w:pPr>
         <w:rPr>
           <w:b/>
           <w:bCs/>
@@ -1991,6 +2062,25 @@
           <w:bCs/>
           <w:noProof/>
         </w:rPr>
+        <w:lastRenderedPageBreak/>
+        <w:br w:type="page"/>
+      </w:r>
+    </w:p>
+    <w:p>
+      <w:pPr>
+        <w:rPr>
+          <w:b/>
+          <w:bCs/>
+          <w:noProof/>
+        </w:rPr>
+      </w:pPr>
+      <w:r>
+        <w:rPr>
+          <w:b/>
+          <w:bCs/>
+          <w:noProof/>
+        </w:rPr>
+        <w:lastRenderedPageBreak/>
         <w:t>Source</w:t>
       </w:r>
     </w:p>
@@ -2014,7 +2104,7 @@
           <w:szCs w:val="18"/>
         </w:rPr>
       </w:pPr>
-      <w:hyperlink r:id="rId39" w:anchor=":~:text=Open%20Android%20Studio%2C%20and%20click,Language%20to%20Java%20or%20Kotlin" w:history="1">
+      <w:hyperlink r:id="rId40" w:anchor=":~:text=Open%20Android%20Studio%2C%20and%20click,Language%20to%20Java%20or%20Kotlin" w:history="1">
         <w:r>
           <w:rPr>
             <w:rStyle w:val="Lienhypertexte"/>
@@ -2032,7 +2122,7 @@
           <w:szCs w:val="18"/>
         </w:rPr>
       </w:pPr>
-      <w:hyperlink r:id="rId40" w:history="1">
+      <w:hyperlink r:id="rId41" w:history="1">
         <w:r>
           <w:rPr>
             <w:rStyle w:val="Lienhypertexte"/>
@@ -2084,7 +2174,7 @@
           <w:lang w:val="en-US"/>
         </w:rPr>
       </w:pPr>
-      <w:hyperlink r:id="rId41" w:anchor="java" w:history="1">
+      <w:hyperlink r:id="rId42" w:anchor="java" w:history="1">
         <w:r>
           <w:rPr>
             <w:rStyle w:val="Lienhypertexte"/>
@@ -2138,7 +2228,7 @@
           <w:lang w:val="en-US"/>
         </w:rPr>
       </w:pPr>
-      <w:hyperlink r:id="rId42" w:history="1">
+      <w:hyperlink r:id="rId43" w:history="1">
         <w:r>
           <w:rPr>
             <w:rStyle w:val="Lienhypertexte"/>
@@ -2225,7 +2315,7 @@
           <w:szCs w:val="18"/>
         </w:rPr>
       </w:pPr>
-      <w:hyperlink r:id="rId43" w:history="1">
+      <w:hyperlink r:id="rId44" w:history="1">
         <w:r>
           <w:rPr>
             <w:rStyle w:val="Lienhypertexte"/>
@@ -2324,7 +2414,7 @@
           <w:lang w:val="en-US"/>
         </w:rPr>
       </w:pPr>
-      <w:hyperlink r:id="rId44" w:history="1">
+      <w:hyperlink r:id="rId45" w:history="1">
         <w:r>
           <w:rPr>
             <w:rStyle w:val="Lienhypertexte"/>

</xml_diff>

<commit_message>
Tablette tel about help all rank
</commit_message>
<xml_diff>
--- a/Code logs.docx
+++ b/Code logs.docx
@@ -2091,6 +2091,67 @@
     <w:p>
       <w:pPr>
         <w:rPr>
+          <w:noProof/>
+        </w:rPr>
+      </w:pPr>
+      <w:r>
+        <w:rPr>
+          <w:noProof/>
+        </w:rPr>
+        <w:lastRenderedPageBreak/>
+        <w:t xml:space="preserve">Image : </w:t>
+      </w:r>
+    </w:p>
+    <w:p>
+      <w:pPr>
+        <w:rPr>
+          <w:noProof/>
+        </w:rPr>
+      </w:pPr>
+      <w:r>
+        <w:rPr>
+          <w:noProof/>
+        </w:rPr>
+        <w:drawing>
+          <wp:inline distT="0" distB="0" distL="0" distR="0" wp14:anchorId="336ED68B" wp14:editId="3F987874">
+            <wp:extent cx="2887005" cy="2461846"/>
+            <wp:effectExtent l="0" t="0" r="0" b="0"/>
+            <wp:docPr id="209640228" name="Image 1" descr="Une image contenant texte&#10;&#10;Description générée automatiquement"/>
+            <wp:cNvGraphicFramePr>
+              <a:graphicFrameLocks xmlns:a="http://schemas.openxmlformats.org/drawingml/2006/main" noChangeAspect="1"/>
+            </wp:cNvGraphicFramePr>
+            <a:graphic xmlns:a="http://schemas.openxmlformats.org/drawingml/2006/main">
+              <a:graphicData uri="http://schemas.openxmlformats.org/drawingml/2006/picture">
+                <pic:pic xmlns:pic="http://schemas.openxmlformats.org/drawingml/2006/picture">
+                  <pic:nvPicPr>
+                    <pic:cNvPr id="209640228" name="Image 1" descr="Une image contenant texte&#10;&#10;Description générée automatiquement"/>
+                    <pic:cNvPicPr/>
+                  </pic:nvPicPr>
+                  <pic:blipFill>
+                    <a:blip r:embed="rId41"/>
+                    <a:stretch>
+                      <a:fillRect/>
+                    </a:stretch>
+                  </pic:blipFill>
+                  <pic:spPr>
+                    <a:xfrm>
+                      <a:off x="0" y="0"/>
+                      <a:ext cx="2891134" cy="2465367"/>
+                    </a:xfrm>
+                    <a:prstGeom prst="rect">
+                      <a:avLst/>
+                    </a:prstGeom>
+                  </pic:spPr>
+                </pic:pic>
+              </a:graphicData>
+            </a:graphic>
+          </wp:inline>
+        </w:drawing>
+      </w:r>
+    </w:p>
+    <w:p>
+      <w:pPr>
+        <w:rPr>
           <w:b/>
           <w:bCs/>
           <w:noProof/>
@@ -2102,7 +2163,6 @@
           <w:bCs/>
           <w:noProof/>
         </w:rPr>
-        <w:lastRenderedPageBreak/>
         <w:br w:type="page"/>
       </w:r>
     </w:p>
@@ -2144,7 +2204,7 @@
           <w:szCs w:val="18"/>
         </w:rPr>
       </w:pPr>
-      <w:hyperlink r:id="rId41" w:anchor=":~:text=Open%20Android%20Studio%2C%20and%20click,Language%20to%20Java%20or%20Kotlin" w:history="1">
+      <w:hyperlink r:id="rId42" w:anchor=":~:text=Open%20Android%20Studio%2C%20and%20click,Language%20to%20Java%20or%20Kotlin" w:history="1">
         <w:r>
           <w:rPr>
             <w:rStyle w:val="Lienhypertexte"/>
@@ -2162,7 +2222,7 @@
           <w:szCs w:val="18"/>
         </w:rPr>
       </w:pPr>
-      <w:hyperlink r:id="rId42" w:history="1">
+      <w:hyperlink r:id="rId43" w:history="1">
         <w:r>
           <w:rPr>
             <w:rStyle w:val="Lienhypertexte"/>
@@ -2214,7 +2274,7 @@
           <w:lang w:val="en-US"/>
         </w:rPr>
       </w:pPr>
-      <w:hyperlink r:id="rId43" w:anchor="java" w:history="1">
+      <w:hyperlink r:id="rId44" w:anchor="java" w:history="1">
         <w:r>
           <w:rPr>
             <w:rStyle w:val="Lienhypertexte"/>
@@ -2268,7 +2328,7 @@
           <w:lang w:val="en-US"/>
         </w:rPr>
       </w:pPr>
-      <w:hyperlink r:id="rId44" w:history="1">
+      <w:hyperlink r:id="rId45" w:history="1">
         <w:r>
           <w:rPr>
             <w:rStyle w:val="Lienhypertexte"/>
@@ -2355,7 +2415,7 @@
           <w:szCs w:val="18"/>
         </w:rPr>
       </w:pPr>
-      <w:hyperlink r:id="rId45" w:history="1">
+      <w:hyperlink r:id="rId46" w:history="1">
         <w:r>
           <w:rPr>
             <w:rStyle w:val="Lienhypertexte"/>
@@ -2454,7 +2514,7 @@
           <w:lang w:val="en-US"/>
         </w:rPr>
       </w:pPr>
-      <w:hyperlink r:id="rId46" w:history="1">
+      <w:hyperlink r:id="rId47" w:history="1">
         <w:r>
           <w:rPr>
             <w:rStyle w:val="Lienhypertexte"/>

</xml_diff>